<commit_message>
exercise - more explenations
</commit_message>
<xml_diff>
--- a/day30/node_js_memory_leaks_workshop/memory_leaks_workshop.docx
+++ b/day30/node_js_memory_leaks_workshop/memory_leaks_workshop.docx
@@ -5,7 +5,6 @@
     <w:p>
       <w:pPr>
         <w:rPr>
-          <w:rFonts w:hint="cs"/>
           <w:b/>
           <w:bCs/>
           <w:u w:val="single"/>
@@ -40,6 +39,30 @@
       </w:r>
     </w:p>
     <w:p>
+      <w:r>
+        <w:t>Server 1 appears in ex1.</w:t>
+      </w:r>
+    </w:p>
+    <w:p>
+      <w:r>
+        <w:t xml:space="preserve">Server 2 appears in </w:t>
+      </w:r>
+    </w:p>
+    <w:p>
+      <w:hyperlink r:id="rId6" w:history="1">
+        <w:r>
+          <w:rPr>
+            <w:rStyle w:val="Hyperlink"/>
+          </w:rPr>
+          <w:t>https://github.com/tamartwe/server_with_leak</w:t>
+        </w:r>
+      </w:hyperlink>
+    </w:p>
+    <w:p>
+      <w:bookmarkStart w:id="0" w:name="_GoBack"/>
+      <w:bookmarkEnd w:id="0"/>
+    </w:p>
+    <w:p>
       <w:pPr>
         <w:rPr>
           <w:u w:val="single"/>
@@ -107,7 +130,7 @@
       <w:pPr>
         <w:pStyle w:val="ListParagraph"/>
       </w:pPr>
-      <w:hyperlink r:id="rId6" w:history="1">
+      <w:hyperlink r:id="rId7" w:anchor="process_process_memoryusage" w:history="1">
         <w:r>
           <w:rPr>
             <w:rStyle w:val="Hyperlink"/>
@@ -145,7 +168,7 @@
       <w:pPr>
         <w:pStyle w:val="ListParagraph"/>
       </w:pPr>
-      <w:hyperlink r:id="rId7" w:history="1">
+      <w:hyperlink r:id="rId8" w:history="1">
         <w:r>
           <w:rPr>
             <w:rStyle w:val="Hyperlink"/>
@@ -191,7 +214,7 @@
       <w:pPr>
         <w:pStyle w:val="ListParagraph"/>
       </w:pPr>
-      <w:hyperlink r:id="rId8" w:history="1">
+      <w:hyperlink r:id="rId9" w:history="1">
         <w:r>
           <w:rPr>
             <w:rStyle w:val="Hyperlink"/>
@@ -314,10 +337,7 @@
         </w:numPr>
       </w:pPr>
       <w:r>
-        <w:t xml:space="preserve">Debugger listening on </w:t>
-      </w:r>
-      <w:r>
-        <w:t>ws://127.0.0.1:9229/da161d57-bee0-4a2b-a71e-42cb39711875</w:t>
+        <w:t>Debugger listening on ws://127.0.0.1:9229/da161d57-bee0-4a2b-a71e-42cb39711875</w:t>
       </w:r>
     </w:p>
     <w:p>
@@ -347,13 +367,8 @@
         </w:numPr>
       </w:pPr>
       <w:r>
-        <w:t>chrome-devtools://devtools/bundled/inspector.html?experiments=true&amp;v8only=true&amp;ws=</w:t>
-      </w:r>
-      <w:r>
-        <w:t>127.0.0.1:9229/d</w:t>
-      </w:r>
-      <w:r>
-        <w:t>a161d57-bee0-4a2b-a71e-42cb39711875</w:t>
+        <w:lastRenderedPageBreak/>
+        <w:t>chrome-devtools://devtools/bundled/inspector.html?experiments=true&amp;v8only=true&amp;ws=127.0.0.1:9229/da161d57-bee0-4a2b-a71e-42cb39711875</w:t>
       </w:r>
     </w:p>
     <w:p>
@@ -411,7 +426,7 @@
         </w:rPr>
         <w:t>Open </w:t>
       </w:r>
-      <w:hyperlink r:id="rId9" w:history="1">
+      <w:hyperlink r:id="rId10" w:history="1">
         <w:r>
           <w:rPr>
             <w:rStyle w:val="Hyperlink"/>
@@ -457,7 +472,6 @@
           <w:sz w:val="22"/>
           <w:szCs w:val="22"/>
         </w:rPr>
-        <w:lastRenderedPageBreak/>
         <w:t>Go to the </w:t>
       </w:r>
       <w:r>
@@ -606,8 +620,6 @@
         </w:rPr>
         <w:t> extension.</w:t>
       </w:r>
-      <w:bookmarkStart w:id="0" w:name="_GoBack"/>
-      <w:bookmarkEnd w:id="0"/>
     </w:p>
     <w:p>
       <w:pPr>
@@ -1084,6 +1096,7 @@
   <w:style w:type="character" w:default="1" w:styleId="DefaultParagraphFont">
     <w:name w:val="Default Paragraph Font"/>
     <w:uiPriority w:val="1"/>
+    <w:semiHidden/>
     <w:unhideWhenUsed/>
   </w:style>
   <w:style w:type="table" w:default="1" w:styleId="TableNormal">
@@ -1335,6 +1348,7 @@
   <w:style w:type="character" w:default="1" w:styleId="DefaultParagraphFont">
     <w:name w:val="Default Paragraph Font"/>
     <w:uiPriority w:val="1"/>
+    <w:semiHidden/>
     <w:unhideWhenUsed/>
   </w:style>
   <w:style w:type="table" w:default="1" w:styleId="TableNormal">

</xml_diff>